<commit_message>
Assignment 2 related items
</commit_message>
<xml_diff>
--- a/Hangman-Documentations.docx
+++ b/Hangman-Documentations.docx
@@ -1745,7 +1745,7 @@
           <w:szCs w:val="24"/>
           <w:lang w:val="en-US"/>
         </w:rPr>
-        <w:t xml:space="preserve">clipse or Java Script or Node </w:t>
+        <w:t>clipse.</w:t>
       </w:r>
     </w:p>
     <w:p>
@@ -2459,7 +2459,20 @@
           <w:szCs w:val="24"/>
           <w:lang w:val="en-US"/>
         </w:rPr>
-        <w:t xml:space="preserve"> assignment. This iteration involved extending the previous code to JavaFx and implementing newer ideas to a certain extent.</w:t>
+        <w:t xml:space="preserve"> assignment. This iteration involved extending the previous code to JavaFx and implementing newer ideas</w:t>
+      </w:r>
+      <w:bookmarkStart w:id="0" w:name="_GoBack"/>
+      <w:bookmarkEnd w:id="0"/>
+      <w:r>
+        <w:rPr>
+          <w:rFonts w:hint="default" w:ascii="Times New Roman" w:hAnsi="Times New Roman" w:cs="Times New Roman"/>
+          <w:b w:val="0"/>
+          <w:bCs w:val="0"/>
+          <w:sz w:val="24"/>
+          <w:szCs w:val="24"/>
+          <w:lang w:val="en-US"/>
+        </w:rPr>
+        <w:t>.</w:t>
       </w:r>
     </w:p>
     <w:p>
@@ -3103,7 +3116,7 @@
           <w:szCs w:val="24"/>
           <w:lang w:val="en-US"/>
         </w:rPr>
-        <w:t>Time consumed : 1 hour</w:t>
+        <w:t>Time consumed : 1 hour(10PM - 11PM)</w:t>
       </w:r>
     </w:p>
     <w:p>
@@ -3139,7 +3152,7 @@
           <w:szCs w:val="24"/>
           <w:lang w:val="en-US"/>
         </w:rPr>
-        <w:t>Estimated time for making the UML diagrams for usecases: 1 hour</w:t>
+        <w:t>Estimated time for making the UseCase diagrams: Half an hour</w:t>
       </w:r>
     </w:p>
     <w:p>
@@ -3175,7 +3188,7 @@
           <w:szCs w:val="24"/>
           <w:lang w:val="en-US"/>
         </w:rPr>
-        <w:t>Time consumed : 45 mins</w:t>
+        <w:t>Time consumed : 15 mins(10AM - 10:15AM approx..)</w:t>
       </w:r>
     </w:p>
     <w:p>
@@ -3211,7 +3224,7 @@
           <w:szCs w:val="24"/>
           <w:lang w:val="en-US"/>
         </w:rPr>
-        <w:t>Estimated time for making the Class diagram : half an hour</w:t>
+        <w:t>Estimated time for making the State machine diagram : 45 mins</w:t>
       </w:r>
     </w:p>
     <w:p>
@@ -3247,7 +3260,7 @@
           <w:szCs w:val="24"/>
           <w:lang w:val="en-US"/>
         </w:rPr>
-        <w:t>Time consumed : 20 mins</w:t>
+        <w:t>Time consumed : 1 hour(12 Pm to 1 PM approx..)</w:t>
       </w:r>
     </w:p>
     <w:p>
@@ -3276,8 +3289,150 @@
           <w:lang w:val="en-US"/>
         </w:rPr>
       </w:pPr>
-      <w:bookmarkStart w:id="0" w:name="_GoBack"/>
-      <w:bookmarkEnd w:id="0"/>
+      <w:r>
+        <w:rPr>
+          <w:rFonts w:hint="default" w:ascii="Times New Roman" w:hAnsi="Times New Roman" w:cs="Times New Roman"/>
+          <w:sz w:val="24"/>
+          <w:szCs w:val="24"/>
+          <w:lang w:val="en-US"/>
+        </w:rPr>
+        <w:t>Estimated time for making the State Chart: 10 Mins</w:t>
+      </w:r>
+    </w:p>
+    <w:p>
+      <w:pPr>
+        <w:keepNext w:val="0"/>
+        <w:keepLines w:val="0"/>
+        <w:pageBreakBefore w:val="0"/>
+        <w:widowControl/>
+        <w:kinsoku/>
+        <w:wordWrap/>
+        <w:overflowPunct/>
+        <w:topLinePunct w:val="0"/>
+        <w:autoSpaceDE/>
+        <w:autoSpaceDN/>
+        <w:bidi w:val="0"/>
+        <w:adjustRightInd/>
+        <w:snapToGrid/>
+        <w:spacing w:line="360" w:lineRule="auto"/>
+        <w:ind w:firstLine="420" w:firstLineChars="0"/>
+        <w:textAlignment w:val="auto"/>
+        <w:outlineLvl w:val="9"/>
+        <w:rPr>
+          <w:rFonts w:hint="default" w:ascii="Times New Roman" w:hAnsi="Times New Roman" w:cs="Times New Roman"/>
+          <w:sz w:val="24"/>
+          <w:szCs w:val="24"/>
+          <w:lang w:val="en-US"/>
+        </w:rPr>
+      </w:pPr>
+      <w:r>
+        <w:rPr>
+          <w:rFonts w:hint="default" w:ascii="Times New Roman" w:hAnsi="Times New Roman" w:cs="Times New Roman"/>
+          <w:sz w:val="24"/>
+          <w:szCs w:val="24"/>
+          <w:lang w:val="en-US"/>
+        </w:rPr>
+        <w:t>Time consumed : Almost 15 mins( 1PM to 1:15 approx…)</w:t>
+      </w:r>
+    </w:p>
+    <w:p>
+      <w:pPr>
+        <w:keepNext w:val="0"/>
+        <w:keepLines w:val="0"/>
+        <w:pageBreakBefore w:val="0"/>
+        <w:widowControl/>
+        <w:kinsoku/>
+        <w:wordWrap/>
+        <w:overflowPunct/>
+        <w:topLinePunct w:val="0"/>
+        <w:autoSpaceDE/>
+        <w:autoSpaceDN/>
+        <w:bidi w:val="0"/>
+        <w:adjustRightInd/>
+        <w:snapToGrid/>
+        <w:spacing w:line="360" w:lineRule="auto"/>
+        <w:ind w:firstLine="420" w:firstLineChars="0"/>
+        <w:textAlignment w:val="auto"/>
+        <w:outlineLvl w:val="9"/>
+        <w:rPr>
+          <w:rFonts w:hint="default" w:ascii="Times New Roman" w:hAnsi="Times New Roman" w:cs="Times New Roman"/>
+          <w:sz w:val="24"/>
+          <w:szCs w:val="24"/>
+          <w:lang w:val="en-US"/>
+        </w:rPr>
+      </w:pPr>
+      <w:r>
+        <w:rPr>
+          <w:rFonts w:hint="default" w:ascii="Times New Roman" w:hAnsi="Times New Roman" w:cs="Times New Roman"/>
+          <w:sz w:val="24"/>
+          <w:szCs w:val="24"/>
+          <w:lang w:val="en-US"/>
+        </w:rPr>
+        <w:t>Estimated time for making the Class diagram : 1 hour</w:t>
+      </w:r>
+    </w:p>
+    <w:p>
+      <w:pPr>
+        <w:keepNext w:val="0"/>
+        <w:keepLines w:val="0"/>
+        <w:pageBreakBefore w:val="0"/>
+        <w:widowControl/>
+        <w:kinsoku/>
+        <w:wordWrap/>
+        <w:overflowPunct/>
+        <w:topLinePunct w:val="0"/>
+        <w:autoSpaceDE/>
+        <w:autoSpaceDN/>
+        <w:bidi w:val="0"/>
+        <w:adjustRightInd/>
+        <w:snapToGrid/>
+        <w:spacing w:line="360" w:lineRule="auto"/>
+        <w:ind w:firstLine="420" w:firstLineChars="0"/>
+        <w:textAlignment w:val="auto"/>
+        <w:outlineLvl w:val="9"/>
+        <w:rPr>
+          <w:rFonts w:hint="default" w:ascii="Times New Roman" w:hAnsi="Times New Roman" w:cs="Times New Roman"/>
+          <w:sz w:val="24"/>
+          <w:szCs w:val="24"/>
+          <w:lang w:val="en-US"/>
+        </w:rPr>
+      </w:pPr>
+      <w:r>
+        <w:rPr>
+          <w:rFonts w:hint="default" w:ascii="Times New Roman" w:hAnsi="Times New Roman" w:cs="Times New Roman"/>
+          <w:sz w:val="24"/>
+          <w:szCs w:val="24"/>
+          <w:lang w:val="en-US"/>
+        </w:rPr>
+        <w:t>Time consumed : 1 and a half hours(6PM to 7:30 PM)</w:t>
+      </w:r>
+    </w:p>
+    <w:p>
+      <w:pPr>
+        <w:keepNext w:val="0"/>
+        <w:keepLines w:val="0"/>
+        <w:pageBreakBefore w:val="0"/>
+        <w:widowControl/>
+        <w:kinsoku/>
+        <w:wordWrap/>
+        <w:overflowPunct/>
+        <w:topLinePunct w:val="0"/>
+        <w:autoSpaceDE/>
+        <w:autoSpaceDN/>
+        <w:bidi w:val="0"/>
+        <w:adjustRightInd/>
+        <w:snapToGrid/>
+        <w:spacing w:line="360" w:lineRule="auto"/>
+        <w:ind w:firstLine="420" w:firstLineChars="0"/>
+        <w:textAlignment w:val="auto"/>
+        <w:outlineLvl w:val="9"/>
+        <w:rPr>
+          <w:rFonts w:hint="default" w:ascii="Times New Roman" w:hAnsi="Times New Roman" w:cs="Times New Roman"/>
+          <w:sz w:val="24"/>
+          <w:szCs w:val="24"/>
+          <w:lang w:val="en-US"/>
+        </w:rPr>
+      </w:pPr>
     </w:p>
     <w:sectPr>
       <w:pgSz w:w="11906" w:h="16838"/>
@@ -3413,7 +3568,7 @@
     <w:lsdException w:qFormat="1" w:unhideWhenUsed="0" w:uiPriority="0" w:semiHidden="0" w:name="Title"/>
     <w:lsdException w:unhideWhenUsed="0" w:uiPriority="0" w:semiHidden="0" w:name="Closing"/>
     <w:lsdException w:unhideWhenUsed="0" w:uiPriority="0" w:semiHidden="0" w:name="Signature"/>
-    <w:lsdException w:unhideWhenUsed="0" w:uiPriority="0" w:name="Default Paragraph Font"/>
+    <w:lsdException w:qFormat="1" w:unhideWhenUsed="0" w:uiPriority="0" w:name="Default Paragraph Font"/>
     <w:lsdException w:unhideWhenUsed="0" w:uiPriority="0" w:semiHidden="0" w:name="Body Text"/>
     <w:lsdException w:unhideWhenUsed="0" w:uiPriority="0" w:semiHidden="0" w:name="Body Text Indent"/>
     <w:lsdException w:unhideWhenUsed="0" w:uiPriority="0" w:semiHidden="0" w:name="List Continue"/>
@@ -3451,7 +3606,7 @@
     <w:lsdException w:unhideWhenUsed="0" w:uiPriority="0" w:semiHidden="0" w:name="HTML Sample"/>
     <w:lsdException w:unhideWhenUsed="0" w:uiPriority="0" w:semiHidden="0" w:name="HTML Typewriter"/>
     <w:lsdException w:unhideWhenUsed="0" w:uiPriority="0" w:semiHidden="0" w:name="HTML Variable"/>
-    <w:lsdException w:unhideWhenUsed="0" w:uiPriority="0" w:name="Normal Table"/>
+    <w:lsdException w:qFormat="1" w:unhideWhenUsed="0" w:uiPriority="0" w:name="Normal Table"/>
     <w:lsdException w:unhideWhenUsed="0" w:uiPriority="0" w:semiHidden="0" w:name="annotation subject"/>
     <w:lsdException w:unhideWhenUsed="0" w:uiPriority="0" w:semiHidden="0" w:name="Table Simple 1"/>
     <w:lsdException w:unhideWhenUsed="0" w:uiPriority="0" w:semiHidden="0" w:name="Table Simple 2"/>
@@ -3650,11 +3805,13 @@
   <w:style w:type="character" w:default="1" w:styleId="4">
     <w:name w:val="Default Paragraph Font"/>
     <w:semiHidden/>
+    <w:qFormat/>
     <w:uiPriority w:val="0"/>
   </w:style>
   <w:style w:type="table" w:default="1" w:styleId="5">
     <w:name w:val="Normal Table"/>
     <w:semiHidden/>
+    <w:qFormat/>
     <w:uiPriority w:val="0"/>
     <w:tblPr>
       <w:tblLayout w:type="fixed"/>

</xml_diff>